<commit_message>
Search the jobs expiring today
</commit_message>
<xml_diff>
--- a/generator/master_coverletter_output.docx
+++ b/generator/master_coverletter_output.docx
@@ -50,7 +50,7 @@
           <w:szCs w:val="21"/>
           <w:lang w:val="en-CA" w:eastAsia="en-CA"/>
         </w:rPr>
-        <w:t>Sarra Haddad</w:t>
+        <w:t>Amelie Bruzzese</w:t>
       </w:r>
     </w:p>
     <w:p>
@@ -70,7 +70,7 @@
           <w:szCs w:val="21"/>
           <w:lang w:val="en-CA" w:eastAsia="en-CA"/>
         </w:rPr>
-        <w:t>Bell Canada</w:t>
+        <w:t>LRDG (Language Research Development Group, Inc.)</w:t>
       </w:r>
     </w:p>
     <w:p>
@@ -90,8 +90,10 @@
           <w:szCs w:val="21"/>
           <w:lang w:val="en-CA" w:eastAsia="en-CA"/>
         </w:rPr>
-        <w:t>200 bld Bouchard 5th floor</w:t>
+        <w:t>1407, rue Saint-Alexandre</w:t>
       </w:r>
+      <w:bookmarkStart w:id="0" w:name="_GoBack"/>
+      <w:bookmarkEnd w:id="0"/>
     </w:p>
     <w:p>
       <w:pPr>
@@ -110,7 +112,7 @@
           <w:szCs w:val="21"/>
           <w:lang w:val="en-CA" w:eastAsia="en-CA"/>
         </w:rPr>
-        <w:t>DORVAL Quebec H9S1A6</w:t>
+        <w:t>Montreal Quebec H3A 2G3</w:t>
       </w:r>
     </w:p>
     <w:p>
@@ -141,7 +143,7 @@
           <w:szCs w:val="21"/>
           <w:lang w:val="en-CA" w:eastAsia="en-CA"/>
         </w:rPr>
-        <w:t>Dear Ms. Sarra Haddad,</w:t>
+        <w:t>Dear &lt;Salutation:&gt; Amelie Bruzzese,</w:t>
       </w:r>
     </w:p>
     <w:p>
@@ -404,17 +406,6 @@
           <w:lang w:val="en-CA" w:eastAsia="en-CA"/>
         </w:rPr>
       </w:pPr>
-    </w:p>
-    <w:p>
-      <w:pPr>
-        <w:pStyle w:val="Standard"/>
-        <w:rPr>
-          <w:rFonts w:ascii="Calibri" w:eastAsia="Calibri" w:hAnsi="Calibri" w:cs="Arial"/>
-          <w:sz w:val="21"/>
-          <w:szCs w:val="21"/>
-          <w:lang w:val="en-CA" w:eastAsia="en-CA"/>
-        </w:rPr>
-      </w:pPr>
       <w:r>
         <w:rPr>
           <w:rFonts w:ascii="Calibri" w:eastAsia="Calibri" w:hAnsi="Calibri" w:cs="Arial"/>
@@ -424,7 +415,7 @@
           <w:lang w:val="en-CA" w:eastAsia="en-CA"/>
         </w:rPr>
         <w:drawing>
-          <wp:inline distT="0" distB="0" distL="0" distR="0" wp14:anchorId="0C59C4AD" wp14:editId="70F2EC09">
+          <wp:inline distT="0" distB="0" distL="0" distR="0" wp14:anchorId="0418C5EA" wp14:editId="2AD8F3C3">
             <wp:extent cx="1408298" cy="676715"/>
             <wp:effectExtent l="0" t="0" r="1905" b="9525"/>
             <wp:docPr id="2" name="Picture 2"/>
@@ -463,8 +454,6 @@
           </wp:inline>
         </w:drawing>
       </w:r>
-      <w:bookmarkStart w:id="0" w:name="_GoBack"/>
-      <w:bookmarkEnd w:id="0"/>
     </w:p>
     <w:sectPr>
       <w:headerReference w:type="default" r:id="rId9"/>
@@ -2310,7 +2299,7 @@
 </file>
 
 <file path=customXml/itemProps1.xml><?xml version="1.0" encoding="utf-8"?>
-<ds:datastoreItem xmlns:ds="http://schemas.openxmlformats.org/officeDocument/2006/customXml" ds:itemID="{E7D76D2F-2750-402A-BA5F-6F6C31444592}">
+<ds:datastoreItem xmlns:ds="http://schemas.openxmlformats.org/officeDocument/2006/customXml" ds:itemID="{1F4453BC-8D2B-4D2E-B3A9-9A5232A4B0E0}">
   <ds:schemaRefs>
     <ds:schemaRef ds:uri="http://schemas.openxmlformats.org/officeDocument/2006/bibliography"/>
   </ds:schemaRefs>

</xml_diff>

<commit_message>
removed my general Cover Letter
</commit_message>
<xml_diff>
--- a/generator/master_coverletter_output.docx
+++ b/generator/master_coverletter_output.docx
@@ -50,7 +50,7 @@
           <w:szCs w:val="21"/>
           <w:lang w:val="en-CA" w:eastAsia="en-CA"/>
         </w:rPr>
-        <w:t>Amelie Bruzzese</w:t>
+        <w:t>Campus Recruitment</w:t>
       </w:r>
     </w:p>
     <w:p>
@@ -70,7 +70,7 @@
           <w:szCs w:val="21"/>
           <w:lang w:val="en-CA" w:eastAsia="en-CA"/>
         </w:rPr>
-        <w:t>LRDG (Language Research Development Group, Inc.)</w:t>
+        <w:t>BMO</w:t>
       </w:r>
     </w:p>
     <w:p>
@@ -90,10 +90,8 @@
           <w:szCs w:val="21"/>
           <w:lang w:val="en-CA" w:eastAsia="en-CA"/>
         </w:rPr>
-        <w:t>1407, rue Saint-Alexandre</w:t>
+        <w:t>55 Bloor Street West &lt;Address Line Two:&gt;</w:t>
       </w:r>
-      <w:bookmarkStart w:id="0" w:name="_GoBack"/>
-      <w:bookmarkEnd w:id="0"/>
     </w:p>
     <w:p>
       <w:pPr>
@@ -112,7 +110,7 @@
           <w:szCs w:val="21"/>
           <w:lang w:val="en-CA" w:eastAsia="en-CA"/>
         </w:rPr>
-        <w:t>Montreal Quebec H3A 2G3</w:t>
+        <w:t>Toronto Ontario M4W 3N5</w:t>
       </w:r>
     </w:p>
     <w:p>
@@ -143,7 +141,7 @@
           <w:szCs w:val="21"/>
           <w:lang w:val="en-CA" w:eastAsia="en-CA"/>
         </w:rPr>
-        <w:t>Dear &lt;Salutation:&gt; Amelie Bruzzese,</w:t>
+        <w:t>Dear Ms. Campus Recruitment,</w:t>
       </w:r>
     </w:p>
     <w:p>
@@ -415,7 +413,7 @@
           <w:lang w:val="en-CA" w:eastAsia="en-CA"/>
         </w:rPr>
         <w:drawing>
-          <wp:inline distT="0" distB="0" distL="0" distR="0" wp14:anchorId="0418C5EA" wp14:editId="2AD8F3C3">
+          <wp:inline distT="0" distB="0" distL="0" distR="0" wp14:anchorId="3D909588" wp14:editId="5111287D">
             <wp:extent cx="1408298" cy="676715"/>
             <wp:effectExtent l="0" t="0" r="1905" b="9525"/>
             <wp:docPr id="2" name="Picture 2"/>
@@ -454,6 +452,8 @@
           </wp:inline>
         </w:drawing>
       </w:r>
+      <w:bookmarkStart w:id="0" w:name="_GoBack"/>
+      <w:bookmarkEnd w:id="0"/>
     </w:p>
     <w:sectPr>
       <w:headerReference w:type="default" r:id="rId9"/>
@@ -2299,7 +2299,7 @@
 </file>
 
 <file path=customXml/itemProps1.xml><?xml version="1.0" encoding="utf-8"?>
-<ds:datastoreItem xmlns:ds="http://schemas.openxmlformats.org/officeDocument/2006/customXml" ds:itemID="{1F4453BC-8D2B-4D2E-B3A9-9A5232A4B0E0}">
+<ds:datastoreItem xmlns:ds="http://schemas.openxmlformats.org/officeDocument/2006/customXml" ds:itemID="{8D674A86-BB64-4667-B89D-BE4ADB062BAC}">
   <ds:schemaRefs>
     <ds:schemaRef ds:uri="http://schemas.openxmlformats.org/officeDocument/2006/bibliography"/>
   </ds:schemaRefs>

</xml_diff>